<commit_message>
Añadido gestor y alguna mejora en la seed, falta mirar varios usuarios que no sale, el tutor, el colborador y la oficina aps
</commit_message>
<xml_diff>
--- a/DOCKER.docx
+++ b/DOCKER.docx
@@ -212,7 +212,15 @@
     </w:p>
     <w:p/>
     <w:p>
-      <w:r>
+      <w:pPr>
+        <w:rPr>
+          <w:lang w:val="en-US"/>
+        </w:rPr>
+      </w:pPr>
+      <w:r>
+        <w:rPr>
+          <w:lang w:val="en-US"/>
+        </w:rPr>
         <w:t xml:space="preserve">Configuración </w:t>
       </w:r>
     </w:p>
@@ -1166,8 +1174,19 @@
       </w:r>
     </w:p>
     <w:p>
-      <w:r>
-        <w:t>https://www.heroku.com/</w:t>
+      <w:hyperlink r:id="rId5" w:history="1">
+        <w:r>
+          <w:rPr>
+            <w:rStyle w:val="Hipervnculo"/>
+          </w:rPr>
+          <w:t>https://www.heroku.com/</w:t>
+        </w:r>
+      </w:hyperlink>
+    </w:p>
+    <w:p/>
+    <w:p>
+      <w:r>
+        <w:t>Dragos barra de búsqueda y oscar notificaciones</w:t>
       </w:r>
     </w:p>
     <w:sectPr>

</xml_diff>

<commit_message>
Añadido fichero para mejorar funcionamiento de la bd ya que el tutor y las asignaturas duplicaban valores, no eran unicos, solucionado
</commit_message>
<xml_diff>
--- a/DOCKER.docx
+++ b/DOCKER.docx
@@ -201,7 +201,7 @@
       <w:r>
         <w:br/>
       </w:r>
-      <w:hyperlink r:id="rId4" w:history="1">
+      <w:hyperlink r:id="rId5" w:history="1">
         <w:r>
           <w:rPr>
             <w:rStyle w:val="Hipervnculo"/>
@@ -772,19 +772,151 @@
     </w:p>
     <w:p>
       <w:pPr>
-        <w:rPr>
-          <w:b/>
-          <w:bCs/>
-          <w:lang w:val="en-US"/>
-        </w:rPr>
-      </w:pPr>
-      <w:r>
-        <w:rPr>
-          <w:b/>
-          <w:bCs/>
-          <w:lang w:val="en-US"/>
+        <w:numPr>
+          <w:ilvl w:val="0"/>
+          <w:numId w:val="1"/>
+        </w:numPr>
+        <w:rPr>
+          <w:b/>
+          <w:bCs/>
+        </w:rPr>
+      </w:pPr>
+      <w:proofErr w:type="spellStart"/>
+      <w:r>
+        <w:rPr>
+          <w:b/>
+          <w:bCs/>
         </w:rPr>
         <w:lastRenderedPageBreak/>
+        <w:t>docker</w:t>
+      </w:r>
+      <w:proofErr w:type="spellEnd"/>
+      <w:r>
+        <w:rPr>
+          <w:b/>
+          <w:bCs/>
+        </w:rPr>
+        <w:t xml:space="preserve"> </w:t>
+      </w:r>
+      <w:proofErr w:type="spellStart"/>
+      <w:r>
+        <w:rPr>
+          <w:b/>
+          <w:bCs/>
+        </w:rPr>
+        <w:t>cp</w:t>
+      </w:r>
+      <w:proofErr w:type="spellEnd"/>
+      <w:r>
+        <w:rPr>
+          <w:b/>
+          <w:bCs/>
+        </w:rPr>
+        <w:t xml:space="preserve"> </w:t>
+      </w:r>
+      <w:proofErr w:type="gramStart"/>
+      <w:r>
+        <w:rPr>
+          <w:b/>
+          <w:bCs/>
+        </w:rPr>
+        <w:t>server</w:t>
+      </w:r>
+      <w:proofErr w:type="gramEnd"/>
+      <w:r>
+        <w:rPr>
+          <w:b/>
+          <w:bCs/>
+        </w:rPr>
+        <w:t>\</w:t>
+      </w:r>
+      <w:proofErr w:type="spellStart"/>
+      <w:r>
+        <w:rPr>
+          <w:b/>
+          <w:bCs/>
+        </w:rPr>
+        <w:t>utils</w:t>
+      </w:r>
+      <w:proofErr w:type="spellEnd"/>
+      <w:r>
+        <w:rPr>
+          <w:b/>
+          <w:bCs/>
+        </w:rPr>
+        <w:t>\</w:t>
+      </w:r>
+      <w:proofErr w:type="spellStart"/>
+      <w:r>
+        <w:rPr>
+          <w:b/>
+          <w:bCs/>
+        </w:rPr>
+        <w:t>database</w:t>
+      </w:r>
+      <w:proofErr w:type="spellEnd"/>
+      <w:r>
+        <w:rPr>
+          <w:b/>
+          <w:bCs/>
+        </w:rPr>
+        <w:t>\</w:t>
+      </w:r>
+      <w:proofErr w:type="spellStart"/>
+      <w:r>
+        <w:rPr>
+          <w:b/>
+          <w:bCs/>
+        </w:rPr>
+        <w:t>migrations</w:t>
+      </w:r>
+      <w:proofErr w:type="spellEnd"/>
+      <w:r>
+        <w:rPr>
+          <w:b/>
+          <w:bCs/>
+        </w:rPr>
+        <w:t xml:space="preserve"> </w:t>
+      </w:r>
+      <w:proofErr w:type="spellStart"/>
+      <w:r>
+        <w:rPr>
+          <w:b/>
+          <w:bCs/>
+        </w:rPr>
+        <w:t>mariadb</w:t>
+      </w:r>
+      <w:proofErr w:type="spellEnd"/>
+      <w:r>
+        <w:rPr>
+          <w:b/>
+          <w:bCs/>
+        </w:rPr>
+        <w:t>:/migraciones/</w:t>
+      </w:r>
+    </w:p>
+    <w:p>
+      <w:pPr>
+        <w:rPr>
+          <w:b/>
+          <w:bCs/>
+        </w:rPr>
+      </w:pPr>
+    </w:p>
+    <w:p>
+      <w:pPr>
+        <w:rPr>
+          <w:b/>
+          <w:bCs/>
+          <w:lang w:val="en-US"/>
+        </w:rPr>
+      </w:pPr>
+      <w:r>
+        <w:rPr>
+          <w:b/>
+          <w:bCs/>
+          <w:lang w:val="en-US"/>
+        </w:rPr>
         <w:t>SO</w:t>
       </w:r>
       <w:r>
@@ -929,8 +1061,102 @@
           <w:bCs/>
           <w:lang w:val="en-US"/>
         </w:rPr>
-        <w:t>SOURCE /migraciones/08_FixNewsletter.sql</w:t>
-      </w:r>
+        <w:t>SOURCE /</w:t>
+      </w:r>
+      <w:proofErr w:type="spellStart"/>
+      <w:r>
+        <w:rPr>
+          <w:b/>
+          <w:bCs/>
+          <w:lang w:val="en-US"/>
+        </w:rPr>
+        <w:t>migraciones</w:t>
+      </w:r>
+      <w:proofErr w:type="spellEnd"/>
+      <w:r>
+        <w:rPr>
+          <w:b/>
+          <w:bCs/>
+          <w:lang w:val="en-US"/>
+        </w:rPr>
+        <w:t>/08_FixNewsletter.sql</w:t>
+      </w:r>
+    </w:p>
+    <w:p>
+      <w:pPr>
+        <w:rPr>
+          <w:b/>
+          <w:bCs/>
+          <w:lang w:val="en-US"/>
+        </w:rPr>
+      </w:pPr>
+      <w:r>
+        <w:rPr>
+          <w:b/>
+          <w:bCs/>
+          <w:lang w:val="en-US"/>
+        </w:rPr>
+        <w:t>SOURCE /</w:t>
+      </w:r>
+      <w:proofErr w:type="spellStart"/>
+      <w:r>
+        <w:rPr>
+          <w:b/>
+          <w:bCs/>
+          <w:lang w:val="en-US"/>
+        </w:rPr>
+        <w:t>migraciones</w:t>
+      </w:r>
+      <w:proofErr w:type="spellEnd"/>
+      <w:r>
+        <w:rPr>
+          <w:b/>
+          <w:bCs/>
+          <w:lang w:val="en-US"/>
+        </w:rPr>
+        <w:t>/0</w:t>
+      </w:r>
+      <w:r>
+        <w:rPr>
+          <w:b/>
+          <w:bCs/>
+          <w:lang w:val="en-US"/>
+        </w:rPr>
+        <w:t>9</w:t>
+      </w:r>
+      <w:r>
+        <w:rPr>
+          <w:b/>
+          <w:bCs/>
+          <w:lang w:val="en-US"/>
+        </w:rPr>
+        <w:t>_Fix</w:t>
+      </w:r>
+      <w:r>
+        <w:rPr>
+          <w:b/>
+          <w:bCs/>
+          <w:lang w:val="en-US"/>
+        </w:rPr>
+        <w:t>TutorForeignKey</w:t>
+      </w:r>
+      <w:r>
+        <w:rPr>
+          <w:b/>
+          <w:bCs/>
+          <w:lang w:val="en-US"/>
+        </w:rPr>
+        <w:t>.sql</w:t>
+      </w:r>
+    </w:p>
+    <w:p>
+      <w:pPr>
+        <w:rPr>
+          <w:b/>
+          <w:bCs/>
+          <w:lang w:val="en-US"/>
+        </w:rPr>
+      </w:pPr>
     </w:p>
     <w:p>
       <w:pPr>
@@ -1139,7 +1365,6 @@
           <w:b/>
           <w:bCs/>
         </w:rPr>
-        <w:lastRenderedPageBreak/>
         <w:t>AÑADIR BOTON DE BUSQUEDA A PROYECTOS, PARTENARIADOS, OFERTAS</w:t>
       </w:r>
     </w:p>
@@ -1174,7 +1399,7 @@
       </w:r>
     </w:p>
     <w:p>
-      <w:hyperlink r:id="rId5" w:history="1">
+      <w:hyperlink r:id="rId6" w:history="1">
         <w:r>
           <w:rPr>
             <w:rStyle w:val="Hipervnculo"/>
@@ -1183,12 +1408,155 @@
         </w:r>
       </w:hyperlink>
     </w:p>
+    <w:p>
+      <w:r>
+        <w:t>Prueba:</w:t>
+      </w:r>
+      <w:r>
+        <w:br/>
+      </w:r>
+      <w:r>
+        <w:drawing>
+          <wp:inline distT="0" distB="0" distL="0" distR="0" wp14:anchorId="5CFB289C" wp14:editId="2A51D6D1">
+            <wp:extent cx="5400040" cy="5285105"/>
+            <wp:effectExtent l="0" t="0" r="0" b="0"/>
+            <wp:docPr id="2058057586" name="Imagen 1" descr="Tabla&#10;&#10;El contenido generado por IA puede ser incorrecto."/>
+            <wp:cNvGraphicFramePr>
+              <a:graphicFrameLocks xmlns:a="http://schemas.openxmlformats.org/drawingml/2006/main" noChangeAspect="1"/>
+            </wp:cNvGraphicFramePr>
+            <a:graphic xmlns:a="http://schemas.openxmlformats.org/drawingml/2006/main">
+              <a:graphicData uri="http://schemas.openxmlformats.org/drawingml/2006/picture">
+                <pic:pic xmlns:pic="http://schemas.openxmlformats.org/drawingml/2006/picture">
+                  <pic:nvPicPr>
+                    <pic:cNvPr id="2058057586" name="Imagen 1" descr="Tabla&#10;&#10;El contenido generado por IA puede ser incorrecto."/>
+                    <pic:cNvPicPr/>
+                  </pic:nvPicPr>
+                  <pic:blipFill>
+                    <a:blip r:embed="rId7"/>
+                    <a:stretch>
+                      <a:fillRect/>
+                    </a:stretch>
+                  </pic:blipFill>
+                  <pic:spPr>
+                    <a:xfrm>
+                      <a:off x="0" y="0"/>
+                      <a:ext cx="5400040" cy="5285105"/>
+                    </a:xfrm>
+                    <a:prstGeom prst="rect">
+                      <a:avLst/>
+                    </a:prstGeom>
+                  </pic:spPr>
+                </pic:pic>
+              </a:graphicData>
+            </a:graphic>
+          </wp:inline>
+        </w:drawing>
+      </w:r>
+    </w:p>
     <w:p/>
     <w:p>
       <w:r>
         <w:t>Dragos barra de búsqueda y oscar notificaciones</w:t>
       </w:r>
     </w:p>
+    <w:p/>
+    <w:p/>
+    <w:p>
+      <w:pPr>
+        <w:rPr>
+          <w:lang w:val="en-US"/>
+        </w:rPr>
+      </w:pPr>
+      <w:r>
+        <w:rPr>
+          <w:lang w:val="en-US"/>
+        </w:rPr>
+        <w:lastRenderedPageBreak/>
+        <w:t>LOS USUARIOS:</w:t>
+      </w:r>
+      <w:r>
+        <w:rPr>
+          <w:lang w:val="en-US"/>
+        </w:rPr>
+        <w:br/>
+        <w:t>"Admin" | "InternalProfessor" | "ExternalProfessor" | "InternalStudent" | "ExternalStudent" | "ApSOffice" | "CommunityPartner" | "Tutor" | "Collaborator"</w:t>
+      </w:r>
+    </w:p>
+    <w:p>
+      <w:pPr>
+        <w:rPr>
+          <w:lang w:val="en-US"/>
+        </w:rPr>
+      </w:pPr>
+    </w:p>
+    <w:p>
+      <w:pPr>
+        <w:rPr>
+          <w:lang w:val="en-US"/>
+        </w:rPr>
+      </w:pPr>
+      <w:r>
+        <w:rPr>
+          <w:lang w:val="en-US"/>
+        </w:rPr>
+        <w:t xml:space="preserve">Colaborador, tutor y aps </w:t>
+      </w:r>
+    </w:p>
+    <w:p>
+      <w:pPr>
+        <w:rPr>
+          <w:lang w:val="en-US"/>
+        </w:rPr>
+      </w:pPr>
+    </w:p>
+    <w:p>
+      <w:r>
+        <w:t>Se modifico de las seeds t</w:t>
+      </w:r>
+      <w:r>
+        <w:t>anto los usuarios, el profesor iunterno, el tutor y los profesores. En algunas se le añadió la opción de encryptar la lista, algo necesario ya que sino no funcionaba</w:t>
+      </w:r>
+    </w:p>
+    <w:p>
+      <w:r>
+        <w:t>datos_personales_interno</w:t>
+      </w:r>
+    </w:p>
+    <w:p>
+      <w:r>
+        <w:t>'interno1@ejemplo.com'</w:t>
+      </w:r>
+      <w:r>
+        <w:t xml:space="preserve"> 1</w:t>
+      </w:r>
+    </w:p>
+    <w:p>
+      <w:r>
+        <w:t>'tutor1@ejemplo.com'</w:t>
+      </w:r>
+      <w:r>
+        <w:t xml:space="preserve"> 4</w:t>
+      </w:r>
+    </w:p>
+    <w:p>
+      <w:r>
+        <w:t>datos_personales_externo</w:t>
+      </w:r>
+    </w:p>
+    <w:p>
+      <w:hyperlink r:id="rId8" w:history="1">
+        <w:r>
+          <w:rPr>
+            <w:rStyle w:val="Hipervnculo"/>
+          </w:rPr>
+          <w:t>externo1@ejemplo.com</w:t>
+        </w:r>
+      </w:hyperlink>
+      <w:r>
+        <w:t xml:space="preserve"> 7</w:t>
+      </w:r>
+    </w:p>
+    <w:p/>
     <w:sectPr>
       <w:pgSz w:w="11906" w:h="16838"/>
       <w:pgMar w:top="1417" w:right="1701" w:bottom="1417" w:left="1701" w:header="708" w:footer="708" w:gutter="0"/>
@@ -1197,6 +1565,127 @@
     </w:sectPr>
   </w:body>
 </w:document>
+</file>
+
+<file path=word/numbering.xml><?xml version="1.0" encoding="utf-8"?>
+<w:numbering xmlns:wpc="http://schemas.microsoft.com/office/word/2010/wordprocessingCanvas" xmlns:cx="http://schemas.microsoft.com/office/drawing/2014/chartex" xmlns:cx1="http://schemas.microsoft.com/office/drawing/2015/9/8/chartex" xmlns:cx2="http://schemas.microsoft.com/office/drawing/2015/10/21/chartex" xmlns:cx3="http://schemas.microsoft.com/office/drawing/2016/5/9/chartex" xmlns:cx4="http://schemas.microsoft.com/office/drawing/2016/5/10/chartex" xmlns:cx5="http://schemas.microsoft.com/office/drawing/2016/5/11/chartex" xmlns:cx6="http://schemas.microsoft.com/office/drawing/2016/5/12/chartex" xmlns:cx7="http://schemas.microsoft.com/office/drawing/2016/5/13/chartex" xmlns:cx8="http://schemas.microsoft.com/office/drawing/2016/5/14/chartex" xmlns:mc="http://schemas.openxmlformats.org/markup-compatibility/2006" xmlns:aink="http://schemas.microsoft.com/office/drawing/2016/ink" xmlns:am3d="http://schemas.microsoft.com/office/drawing/2017/model3d" xmlns:o="urn:schemas-microsoft-com:office:office" xmlns:oel="http://schemas.microsoft.com/office/2019/extlst" xmlns:r="http://schemas.openxmlformats.org/officeDocument/2006/relationships" xmlns:m="http://schemas.openxmlformats.org/officeDocument/2006/math" xmlns:v="urn:schemas-microsoft-com:vml" xmlns:wp14="http://schemas.microsoft.com/office/word/2010/wordprocessingDrawing" xmlns:wp="http://schemas.openxmlformats.org/drawingml/2006/wordprocessingDrawing" xmlns:w10="urn:schemas-microsoft-com:office:word" xmlns:w="http://schemas.openxmlformats.org/wordprocessingml/2006/main" xmlns:w14="http://schemas.microsoft.com/office/word/2010/wordml" xmlns:w15="http://schemas.microsoft.com/office/word/2012/wordml" xmlns:w16cex="http://schemas.microsoft.com/office/word/2018/wordml/cex" xmlns:w16cid="http://schemas.microsoft.com/office/word/2016/wordml/cid" xmlns:w16="http://schemas.microsoft.com/office/word/2018/wordml" xmlns:w16du="http://schemas.microsoft.com/office/word/2023/wordml/word16du" xmlns:w16sdtdh="http://schemas.microsoft.com/office/word/2020/wordml/sdtdatahash" xmlns:w16sdtfl="http://schemas.microsoft.com/office/word/2024/wordml/sdtformatlock" xmlns:w16se="http://schemas.microsoft.com/office/word/2015/wordml/symex" xmlns:wpg="http://schemas.microsoft.com/office/word/2010/wordprocessingGroup" xmlns:wpi="http://schemas.microsoft.com/office/word/2010/wordprocessingInk" xmlns:wne="http://schemas.microsoft.com/office/word/2006/wordml" xmlns:wps="http://schemas.microsoft.com/office/word/2010/wordprocessingShape" mc:Ignorable="w14 w15 w16se w16cid w16 w16cex w16sdtdh w16sdtfl w16du wp14">
+  <w:abstractNum w:abstractNumId="0" w15:restartNumberingAfterBreak="0">
+    <w:nsid w:val="588646E5"/>
+    <w:multiLevelType w:val="multilevel"/>
+    <w:tmpl w:val="00CAB75E"/>
+    <w:lvl w:ilvl="0">
+      <w:start w:val="1"/>
+      <w:numFmt w:val="decimal"/>
+      <w:lvlText w:val="%1."/>
+      <w:lvlJc w:val="left"/>
+      <w:pPr>
+        <w:tabs>
+          <w:tab w:val="num" w:pos="720"/>
+        </w:tabs>
+        <w:ind w:left="720" w:hanging="360"/>
+      </w:pPr>
+    </w:lvl>
+    <w:lvl w:ilvl="1" w:tentative="1">
+      <w:start w:val="1"/>
+      <w:numFmt w:val="decimal"/>
+      <w:lvlText w:val="%2."/>
+      <w:lvlJc w:val="left"/>
+      <w:pPr>
+        <w:tabs>
+          <w:tab w:val="num" w:pos="1440"/>
+        </w:tabs>
+        <w:ind w:left="1440" w:hanging="360"/>
+      </w:pPr>
+    </w:lvl>
+    <w:lvl w:ilvl="2" w:tentative="1">
+      <w:start w:val="1"/>
+      <w:numFmt w:val="decimal"/>
+      <w:lvlText w:val="%3."/>
+      <w:lvlJc w:val="left"/>
+      <w:pPr>
+        <w:tabs>
+          <w:tab w:val="num" w:pos="2160"/>
+        </w:tabs>
+        <w:ind w:left="2160" w:hanging="360"/>
+      </w:pPr>
+    </w:lvl>
+    <w:lvl w:ilvl="3" w:tentative="1">
+      <w:start w:val="1"/>
+      <w:numFmt w:val="decimal"/>
+      <w:lvlText w:val="%4."/>
+      <w:lvlJc w:val="left"/>
+      <w:pPr>
+        <w:tabs>
+          <w:tab w:val="num" w:pos="2880"/>
+        </w:tabs>
+        <w:ind w:left="2880" w:hanging="360"/>
+      </w:pPr>
+    </w:lvl>
+    <w:lvl w:ilvl="4" w:tentative="1">
+      <w:start w:val="1"/>
+      <w:numFmt w:val="decimal"/>
+      <w:lvlText w:val="%5."/>
+      <w:lvlJc w:val="left"/>
+      <w:pPr>
+        <w:tabs>
+          <w:tab w:val="num" w:pos="3600"/>
+        </w:tabs>
+        <w:ind w:left="3600" w:hanging="360"/>
+      </w:pPr>
+    </w:lvl>
+    <w:lvl w:ilvl="5" w:tentative="1">
+      <w:start w:val="1"/>
+      <w:numFmt w:val="decimal"/>
+      <w:lvlText w:val="%6."/>
+      <w:lvlJc w:val="left"/>
+      <w:pPr>
+        <w:tabs>
+          <w:tab w:val="num" w:pos="4320"/>
+        </w:tabs>
+        <w:ind w:left="4320" w:hanging="360"/>
+      </w:pPr>
+    </w:lvl>
+    <w:lvl w:ilvl="6" w:tentative="1">
+      <w:start w:val="1"/>
+      <w:numFmt w:val="decimal"/>
+      <w:lvlText w:val="%7."/>
+      <w:lvlJc w:val="left"/>
+      <w:pPr>
+        <w:tabs>
+          <w:tab w:val="num" w:pos="5040"/>
+        </w:tabs>
+        <w:ind w:left="5040" w:hanging="360"/>
+      </w:pPr>
+    </w:lvl>
+    <w:lvl w:ilvl="7" w:tentative="1">
+      <w:start w:val="1"/>
+      <w:numFmt w:val="decimal"/>
+      <w:lvlText w:val="%8."/>
+      <w:lvlJc w:val="left"/>
+      <w:pPr>
+        <w:tabs>
+          <w:tab w:val="num" w:pos="5760"/>
+        </w:tabs>
+        <w:ind w:left="5760" w:hanging="360"/>
+      </w:pPr>
+    </w:lvl>
+    <w:lvl w:ilvl="8" w:tentative="1">
+      <w:start w:val="1"/>
+      <w:numFmt w:val="decimal"/>
+      <w:lvlText w:val="%9."/>
+      <w:lvlJc w:val="left"/>
+      <w:pPr>
+        <w:tabs>
+          <w:tab w:val="num" w:pos="6480"/>
+        </w:tabs>
+        <w:ind w:left="6480" w:hanging="360"/>
+      </w:pPr>
+    </w:lvl>
+  </w:abstractNum>
+  <w:num w:numId="1" w16cid:durableId="469596241">
+    <w:abstractNumId w:val="0"/>
+  </w:num>
+</w:numbering>
 </file>
 
 <file path=word/styles.xml><?xml version="1.0" encoding="utf-8"?>
@@ -1803,7 +2292,6 @@
   <w:style w:type="character" w:default="1" w:styleId="Fuentedeprrafopredeter">
     <w:name w:val="Default Paragraph Font"/>
     <w:uiPriority w:val="1"/>
-    <w:semiHidden/>
     <w:unhideWhenUsed/>
   </w:style>
   <w:style w:type="table" w:default="1" w:styleId="Tablanormal">

</xml_diff>

<commit_message>
Añadida barra de busqueda y filtros en todas las pantallas necesarias. En proyectos, en Partenariados, en Ofertas y en la gestion de los usuarios
</commit_message>
<xml_diff>
--- a/DOCKER.docx
+++ b/DOCKER.docx
@@ -781,165 +781,56 @@
           <w:bCs/>
         </w:rPr>
       </w:pPr>
-      <w:proofErr w:type="spellStart"/>
       <w:r>
         <w:rPr>
           <w:b/>
           <w:bCs/>
         </w:rPr>
         <w:lastRenderedPageBreak/>
-        <w:t>docker</w:t>
-      </w:r>
-      <w:proofErr w:type="spellEnd"/>
-      <w:r>
-        <w:rPr>
-          <w:b/>
-          <w:bCs/>
-        </w:rPr>
-        <w:t xml:space="preserve"> </w:t>
-      </w:r>
-      <w:proofErr w:type="spellStart"/>
-      <w:r>
-        <w:rPr>
-          <w:b/>
-          <w:bCs/>
-        </w:rPr>
-        <w:t>cp</w:t>
-      </w:r>
-      <w:proofErr w:type="spellEnd"/>
-      <w:r>
-        <w:rPr>
-          <w:b/>
-          <w:bCs/>
-        </w:rPr>
-        <w:t xml:space="preserve"> </w:t>
-      </w:r>
-      <w:proofErr w:type="gramStart"/>
-      <w:r>
-        <w:rPr>
-          <w:b/>
-          <w:bCs/>
-        </w:rPr>
-        <w:t>server</w:t>
-      </w:r>
-      <w:proofErr w:type="gramEnd"/>
-      <w:r>
-        <w:rPr>
-          <w:b/>
-          <w:bCs/>
-        </w:rPr>
-        <w:t>\</w:t>
-      </w:r>
-      <w:proofErr w:type="spellStart"/>
-      <w:r>
-        <w:rPr>
-          <w:b/>
-          <w:bCs/>
-        </w:rPr>
-        <w:t>utils</w:t>
-      </w:r>
-      <w:proofErr w:type="spellEnd"/>
-      <w:r>
-        <w:rPr>
-          <w:b/>
-          <w:bCs/>
-        </w:rPr>
-        <w:t>\</w:t>
-      </w:r>
-      <w:proofErr w:type="spellStart"/>
-      <w:r>
-        <w:rPr>
-          <w:b/>
-          <w:bCs/>
-        </w:rPr>
-        <w:t>database</w:t>
-      </w:r>
-      <w:proofErr w:type="spellEnd"/>
-      <w:r>
-        <w:rPr>
-          <w:b/>
-          <w:bCs/>
-        </w:rPr>
-        <w:t>\</w:t>
-      </w:r>
-      <w:proofErr w:type="spellStart"/>
-      <w:r>
-        <w:rPr>
-          <w:b/>
-          <w:bCs/>
-        </w:rPr>
-        <w:t>migrations</w:t>
-      </w:r>
-      <w:proofErr w:type="spellEnd"/>
-      <w:r>
-        <w:rPr>
-          <w:b/>
-          <w:bCs/>
-        </w:rPr>
-        <w:t xml:space="preserve"> </w:t>
-      </w:r>
-      <w:proofErr w:type="spellStart"/>
-      <w:r>
-        <w:rPr>
-          <w:b/>
-          <w:bCs/>
-        </w:rPr>
-        <w:t>mariadb</w:t>
-      </w:r>
-      <w:proofErr w:type="spellEnd"/>
-      <w:r>
-        <w:rPr>
-          <w:b/>
-          <w:bCs/>
-        </w:rPr>
-        <w:t>:/migraciones/</w:t>
-      </w:r>
-    </w:p>
-    <w:p>
-      <w:pPr>
-        <w:rPr>
-          <w:b/>
-          <w:bCs/>
-        </w:rPr>
-      </w:pPr>
-    </w:p>
-    <w:p>
-      <w:pPr>
-        <w:rPr>
-          <w:b/>
-          <w:bCs/>
-          <w:lang w:val="en-US"/>
-        </w:rPr>
-      </w:pPr>
-      <w:r>
-        <w:rPr>
-          <w:b/>
-          <w:bCs/>
-          <w:lang w:val="en-US"/>
-        </w:rPr>
-        <w:t>SO</w:t>
-      </w:r>
-      <w:r>
-        <w:rPr>
-          <w:b/>
-          <w:bCs/>
-          <w:lang w:val="en-US"/>
-        </w:rPr>
-        <w:t>URCE /migraciones/</w:t>
-      </w:r>
-      <w:r>
-        <w:rPr>
-          <w:b/>
-          <w:bCs/>
-          <w:lang w:val="en-US"/>
-        </w:rPr>
-        <w:t xml:space="preserve">00_Setup.sql </w:t>
-      </w:r>
-      <w:r>
-        <w:rPr>
-          <w:b/>
-          <w:bCs/>
-          <w:lang w:val="en-US"/>
+        <w:t>docker cp server\utils\database\migrations mariadb:/migraciones/</w:t>
+      </w:r>
+    </w:p>
+    <w:p>
+      <w:pPr>
+        <w:rPr>
+          <w:b/>
+          <w:bCs/>
+        </w:rPr>
+      </w:pPr>
+    </w:p>
+    <w:p>
+      <w:pPr>
+        <w:rPr>
+          <w:b/>
+          <w:bCs/>
+        </w:rPr>
+      </w:pPr>
+      <w:r>
+        <w:rPr>
+          <w:b/>
+          <w:bCs/>
+        </w:rPr>
+        <w:t>Se ejecuta esto después de hacer USE aps;</w:t>
+      </w:r>
+    </w:p>
+    <w:p>
+      <w:pPr>
+        <w:rPr>
+          <w:b/>
+          <w:bCs/>
+        </w:rPr>
+      </w:pPr>
+      <w:r>
+        <w:rPr>
+          <w:b/>
+          <w:bCs/>
+        </w:rPr>
+        <w:t xml:space="preserve">SOURCE /migraciones/00_Setup.sql </w:t>
+      </w:r>
+      <w:r>
+        <w:rPr>
+          <w:b/>
+          <w:bCs/>
         </w:rPr>
         <w:br/>
         <w:t>SOURCE /migraciones/01_AddNewRoles.sql</w:t>
@@ -1061,60 +952,24 @@
           <w:bCs/>
           <w:lang w:val="en-US"/>
         </w:rPr>
-        <w:t>SOURCE /</w:t>
-      </w:r>
-      <w:proofErr w:type="spellStart"/>
-      <w:r>
-        <w:rPr>
-          <w:b/>
-          <w:bCs/>
-          <w:lang w:val="en-US"/>
-        </w:rPr>
-        <w:t>migraciones</w:t>
-      </w:r>
-      <w:proofErr w:type="spellEnd"/>
-      <w:r>
-        <w:rPr>
-          <w:b/>
-          <w:bCs/>
-          <w:lang w:val="en-US"/>
-        </w:rPr>
-        <w:t>/08_FixNewsletter.sql</w:t>
-      </w:r>
-    </w:p>
-    <w:p>
-      <w:pPr>
-        <w:rPr>
-          <w:b/>
-          <w:bCs/>
-          <w:lang w:val="en-US"/>
-        </w:rPr>
-      </w:pPr>
-      <w:r>
-        <w:rPr>
-          <w:b/>
-          <w:bCs/>
-          <w:lang w:val="en-US"/>
-        </w:rPr>
-        <w:t>SOURCE /</w:t>
-      </w:r>
-      <w:proofErr w:type="spellStart"/>
-      <w:r>
-        <w:rPr>
-          <w:b/>
-          <w:bCs/>
-          <w:lang w:val="en-US"/>
-        </w:rPr>
-        <w:t>migraciones</w:t>
-      </w:r>
-      <w:proofErr w:type="spellEnd"/>
-      <w:r>
-        <w:rPr>
-          <w:b/>
-          <w:bCs/>
-          <w:lang w:val="en-US"/>
-        </w:rPr>
-        <w:t>/0</w:t>
+        <w:t>SOURCE /migraciones/08_FixNewsletter.sql</w:t>
+      </w:r>
+    </w:p>
+    <w:p>
+      <w:pPr>
+        <w:rPr>
+          <w:b/>
+          <w:bCs/>
+          <w:lang w:val="en-US"/>
+        </w:rPr>
+      </w:pPr>
+      <w:r>
+        <w:rPr>
+          <w:b/>
+          <w:bCs/>
+          <w:lang w:val="en-US"/>
+        </w:rPr>
+        <w:t>SOURCE /migraciones/0</w:t>
       </w:r>
       <w:r>
         <w:rPr>
@@ -1320,6 +1175,7 @@
     </w:p>
     <w:p>
       <w:r>
+        <w:lastRenderedPageBreak/>
         <w:t xml:space="preserve">Puede ser esto el TFG </w:t>
       </w:r>
     </w:p>
@@ -1471,7 +1327,6 @@
         <w:rPr>
           <w:lang w:val="en-US"/>
         </w:rPr>
-        <w:lastRenderedPageBreak/>
         <w:t>LOS USUARIOS:</w:t>
       </w:r>
       <w:r>
@@ -1557,6 +1412,33 @@
       </w:r>
     </w:p>
     <w:p/>
+    <w:p/>
+    <w:p>
+      <w:r>
+        <w:t>TABLAS QUE MIRAR:</w:t>
+      </w:r>
+      <w:r>
+        <w:br/>
+      </w:r>
+      <w:r>
+        <w:t>areaservicio_anuncioservicio</w:t>
+      </w:r>
+    </w:p>
+    <w:p>
+      <w:r>
+        <w:t>Areaconocimiento_profesor tampoco se borro</w:t>
+      </w:r>
+    </w:p>
+    <w:p>
+      <w:r>
+        <w:t>Anuncio_servicio</w:t>
+      </w:r>
+    </w:p>
+    <w:p>
+      <w:r>
+        <w:t>Colaborador repite</w:t>
+      </w:r>
+    </w:p>
     <w:sectPr>
       <w:pgSz w:w="11906" w:h="16838"/>
       <w:pgMar w:top="1417" w:right="1701" w:bottom="1417" w:left="1701" w:header="708" w:footer="708" w:gutter="0"/>

</xml_diff>